<commit_message>
Minor changes to the code
</commit_message>
<xml_diff>
--- a/Requirement.docx
+++ b/Requirement.docx
@@ -1,6 +1,6 @@
 
 <file path=word/document.xml><?xml version="1.0" encoding="utf-8"?>
-<w:document xmlns:wpc="http://schemas.microsoft.com/office/word/2010/wordprocessingCanvas" xmlns:mc="http://schemas.openxmlformats.org/markup-compatibility/2006" xmlns:o="urn:schemas-microsoft-com:office:office" xmlns:r="http://schemas.openxmlformats.org/officeDocument/2006/relationships" xmlns:m="http://schemas.openxmlformats.org/officeDocument/2006/math" xmlns:v="urn:schemas-microsoft-com:vml" xmlns:wp14="http://schemas.microsoft.com/office/word/2010/wordprocessingDrawing" xmlns:wp="http://schemas.openxmlformats.org/drawingml/2006/wordprocessingDrawing" xmlns:w10="urn:schemas-microsoft-com:office:word" xmlns:w="http://schemas.openxmlformats.org/wordprocessingml/2006/main" xmlns:w14="http://schemas.microsoft.com/office/word/2010/wordml" xmlns:w15="http://schemas.microsoft.com/office/word/2012/wordml" xmlns:wpg="http://schemas.microsoft.com/office/word/2010/wordprocessingGroup" xmlns:wpi="http://schemas.microsoft.com/office/word/2010/wordprocessingInk" xmlns:wne="http://schemas.microsoft.com/office/word/2006/wordml" xmlns:wps="http://schemas.microsoft.com/office/word/2010/wordprocessingShape" mc:Ignorable="w14 w15 wp14">
+<w:document xmlns:wpc="http://schemas.microsoft.com/office/word/2010/wordprocessingCanvas" xmlns:cx="http://schemas.microsoft.com/office/drawing/2014/chartex" xmlns:cx1="http://schemas.microsoft.com/office/drawing/2015/9/8/chartex" xmlns:cx2="http://schemas.microsoft.com/office/drawing/2015/10/21/chartex" xmlns:cx3="http://schemas.microsoft.com/office/drawing/2016/5/9/chartex" xmlns:cx4="http://schemas.microsoft.com/office/drawing/2016/5/10/chartex" xmlns:cx5="http://schemas.microsoft.com/office/drawing/2016/5/11/chartex" xmlns:cx6="http://schemas.microsoft.com/office/drawing/2016/5/12/chartex" xmlns:cx7="http://schemas.microsoft.com/office/drawing/2016/5/13/chartex" xmlns:cx8="http://schemas.microsoft.com/office/drawing/2016/5/14/chartex" xmlns:mc="http://schemas.openxmlformats.org/markup-compatibility/2006" xmlns:aink="http://schemas.microsoft.com/office/drawing/2016/ink" xmlns:am3d="http://schemas.microsoft.com/office/drawing/2017/model3d" xmlns:o="urn:schemas-microsoft-com:office:office" xmlns:oel="http://schemas.microsoft.com/office/2019/extlst" xmlns:r="http://schemas.openxmlformats.org/officeDocument/2006/relationships" xmlns:m="http://schemas.openxmlformats.org/officeDocument/2006/math" xmlns:v="urn:schemas-microsoft-com:vml" xmlns:wp14="http://schemas.microsoft.com/office/word/2010/wordprocessingDrawing" xmlns:wp="http://schemas.openxmlformats.org/drawingml/2006/wordprocessingDrawing" xmlns:w10="urn:schemas-microsoft-com:office:word" xmlns:w="http://schemas.openxmlformats.org/wordprocessingml/2006/main" xmlns:w14="http://schemas.microsoft.com/office/word/2010/wordml" xmlns:w15="http://schemas.microsoft.com/office/word/2012/wordml" xmlns:w16cex="http://schemas.microsoft.com/office/word/2018/wordml/cex" xmlns:w16cid="http://schemas.microsoft.com/office/word/2016/wordml/cid" xmlns:w16="http://schemas.microsoft.com/office/word/2018/wordml" xmlns:w16du="http://schemas.microsoft.com/office/word/2023/wordml/word16du" xmlns:w16sdtdh="http://schemas.microsoft.com/office/word/2020/wordml/sdtdatahash" xmlns:w16sdtfl="http://schemas.microsoft.com/office/word/2024/wordml/sdtformatlock" xmlns:w16se="http://schemas.microsoft.com/office/word/2015/wordml/symex" xmlns:wpg="http://schemas.microsoft.com/office/word/2010/wordprocessingGroup" xmlns:wpi="http://schemas.microsoft.com/office/word/2010/wordprocessingInk" xmlns:wne="http://schemas.microsoft.com/office/word/2006/wordml" xmlns:wps="http://schemas.microsoft.com/office/word/2010/wordprocessingShape" mc:Ignorable="w14 w15 w16se w16cid w16 w16cex w16sdtdh w16sdtfl w16du wp14">
   <w:body>
     <w:p>
       <w:pPr>
@@ -84,7 +84,15 @@
     </w:p>
     <w:p>
       <w:r>
-        <w:t xml:space="preserve">Help full link : </w:t>
+        <w:t xml:space="preserve">Help full </w:t>
+      </w:r>
+      <w:proofErr w:type="gramStart"/>
+      <w:r>
+        <w:t>link :</w:t>
+      </w:r>
+      <w:proofErr w:type="gramEnd"/>
+      <w:r>
+        <w:t xml:space="preserve"> </w:t>
       </w:r>
       <w:hyperlink r:id="rId4" w:history="1">
         <w:r>
@@ -148,25 +156,7 @@
             <w:sz w:val="23"/>
             <w:szCs w:val="23"/>
           </w:rPr>
-          <w:t>https://www.youtube.com/watch?v=RcxdF3Lzo</w:t>
-        </w:r>
-        <w:r>
-          <w:rPr>
-            <w:rStyle w:val="Hyperlink"/>
-            <w:rFonts w:ascii="Times New Roman" w:hAnsi="Times New Roman" w:cs="Times New Roman"/>
-            <w:sz w:val="23"/>
-            <w:szCs w:val="23"/>
-          </w:rPr>
-          <w:t>a</w:t>
-        </w:r>
-        <w:r>
-          <w:rPr>
-            <w:rStyle w:val="Hyperlink"/>
-            <w:rFonts w:ascii="Times New Roman" w:hAnsi="Times New Roman" w:cs="Times New Roman"/>
-            <w:sz w:val="23"/>
-            <w:szCs w:val="23"/>
-          </w:rPr>
-          <w:t>c</w:t>
+          <w:t>https://www.youtube.com/watch?v=RcxdF3Lzoac</w:t>
         </w:r>
       </w:hyperlink>
     </w:p>
@@ -186,25 +176,7 @@
             <w:sz w:val="23"/>
             <w:szCs w:val="23"/>
           </w:rPr>
-          <w:t>https://www.youtube.com/watch?v=sx3Lf2EaE</w:t>
-        </w:r>
-        <w:r>
-          <w:rPr>
-            <w:rStyle w:val="Hyperlink"/>
-            <w:rFonts w:ascii="Times New Roman" w:hAnsi="Times New Roman" w:cs="Times New Roman"/>
-            <w:sz w:val="23"/>
-            <w:szCs w:val="23"/>
-          </w:rPr>
-          <w:t>E</w:t>
-        </w:r>
-        <w:r>
-          <w:rPr>
-            <w:rStyle w:val="Hyperlink"/>
-            <w:rFonts w:ascii="Times New Roman" w:hAnsi="Times New Roman" w:cs="Times New Roman"/>
-            <w:sz w:val="23"/>
-            <w:szCs w:val="23"/>
-          </w:rPr>
-          <w:t>Q</w:t>
+          <w:t>https://www.youtube.com/watch?v=sx3Lf2EaEEQ</w:t>
         </w:r>
       </w:hyperlink>
     </w:p>
@@ -442,7 +414,47 @@
           <w:sz w:val="23"/>
           <w:szCs w:val="23"/>
         </w:rPr>
-        <w:t>Using the concepts that we learned in the course and, we are going to develop a secure db-driven Node/Express app.</w:t>
+        <w:t xml:space="preserve">Using the concepts that we learned in the course </w:t>
+      </w:r>
+      <w:proofErr w:type="gramStart"/>
+      <w:r>
+        <w:rPr>
+          <w:rFonts w:ascii="Times New Roman" w:hAnsi="Times New Roman" w:cs="Times New Roman"/>
+          <w:color w:val="000000"/>
+          <w:sz w:val="23"/>
+          <w:szCs w:val="23"/>
+        </w:rPr>
+        <w:t>and,</w:t>
+      </w:r>
+      <w:proofErr w:type="gramEnd"/>
+      <w:r>
+        <w:rPr>
+          <w:rFonts w:ascii="Times New Roman" w:hAnsi="Times New Roman" w:cs="Times New Roman"/>
+          <w:color w:val="000000"/>
+          <w:sz w:val="23"/>
+          <w:szCs w:val="23"/>
+        </w:rPr>
+        <w:t xml:space="preserve"> we are going to develop a secure </w:t>
+      </w:r>
+      <w:proofErr w:type="spellStart"/>
+      <w:r>
+        <w:rPr>
+          <w:rFonts w:ascii="Times New Roman" w:hAnsi="Times New Roman" w:cs="Times New Roman"/>
+          <w:color w:val="000000"/>
+          <w:sz w:val="23"/>
+          <w:szCs w:val="23"/>
+        </w:rPr>
+        <w:t>db</w:t>
+      </w:r>
+      <w:proofErr w:type="spellEnd"/>
+      <w:r>
+        <w:rPr>
+          <w:rFonts w:ascii="Times New Roman" w:hAnsi="Times New Roman" w:cs="Times New Roman"/>
+          <w:color w:val="000000"/>
+          <w:sz w:val="23"/>
+          <w:szCs w:val="23"/>
+        </w:rPr>
+        <w:t>-driven Node/Express app.</w:t>
       </w:r>
     </w:p>
     <w:p>
@@ -639,7 +651,27 @@
           <w:sz w:val="28"/>
           <w:szCs w:val="28"/>
         </w:rPr>
-        <w:t xml:space="preserve"> You need to install express, cors, mongoose </w:t>
+        <w:t xml:space="preserve"> You need to install express, </w:t>
+      </w:r>
+      <w:proofErr w:type="spellStart"/>
+      <w:r>
+        <w:rPr>
+          <w:rFonts w:ascii="Calibri" w:hAnsi="Calibri" w:cs="Calibri"/>
+          <w:color w:val="000000"/>
+          <w:sz w:val="28"/>
+          <w:szCs w:val="28"/>
+        </w:rPr>
+        <w:t>cors</w:t>
+      </w:r>
+      <w:proofErr w:type="spellEnd"/>
+      <w:r>
+        <w:rPr>
+          <w:rFonts w:ascii="Calibri" w:hAnsi="Calibri" w:cs="Calibri"/>
+          <w:color w:val="000000"/>
+          <w:sz w:val="28"/>
+          <w:szCs w:val="28"/>
+        </w:rPr>
+        <w:t xml:space="preserve">, mongoose </w:t>
       </w:r>
     </w:p>
     <w:p>
@@ -739,6 +771,7 @@
           <w:sz w:val="28"/>
           <w:szCs w:val="28"/>
         </w:rPr>
+        <w:lastRenderedPageBreak/>
         <w:t></w:t>
       </w:r>
       <w:r>
@@ -755,7 +788,25 @@
           <w:sz w:val="28"/>
           <w:szCs w:val="28"/>
         </w:rPr>
-        <w:t>To ensure that we can indeed connect to the MongoDB Atlas cluster with our new connection string, we must invoke the db.initialize(“connection string…”) method and only start the server once it has succeeded, otherwise we should show the error message in the console</w:t>
+        <w:t xml:space="preserve">To ensure that we can indeed connect to the MongoDB Atlas cluster with our new connection string, we must invoke the </w:t>
+      </w:r>
+      <w:proofErr w:type="spellStart"/>
+      <w:proofErr w:type="gramStart"/>
+      <w:r>
+        <w:rPr>
+          <w:sz w:val="28"/>
+          <w:szCs w:val="28"/>
+        </w:rPr>
+        <w:t>db.initialize</w:t>
+      </w:r>
+      <w:proofErr w:type="spellEnd"/>
+      <w:proofErr w:type="gramEnd"/>
+      <w:r>
+        <w:rPr>
+          <w:sz w:val="28"/>
+          <w:szCs w:val="28"/>
+        </w:rPr>
+        <w:t>(“connection string…”) method and only start the server once it has succeeded, otherwise we should show the error message in the console</w:t>
       </w:r>
     </w:p>
     <w:p>
@@ -772,6 +823,7 @@
           <w:szCs w:val="28"/>
         </w:rPr>
       </w:pPr>
+      <w:proofErr w:type="gramStart"/>
       <w:r>
         <w:rPr>
           <w:rFonts w:ascii="Courier New" w:hAnsi="Courier New" w:cs="Courier New"/>
@@ -788,7 +840,37 @@
           <w:sz w:val="28"/>
           <w:szCs w:val="28"/>
         </w:rPr>
-        <w:t xml:space="preserve">This module will provide the 6 (promise-based) functions required by our Web API for this particular dataset </w:t>
+        <w:t>This</w:t>
+      </w:r>
+      <w:proofErr w:type="gramEnd"/>
+      <w:r>
+        <w:rPr>
+          <w:rFonts w:ascii="Calibri" w:hAnsi="Calibri" w:cs="Calibri"/>
+          <w:color w:val="000000"/>
+          <w:sz w:val="28"/>
+          <w:szCs w:val="28"/>
+        </w:rPr>
+        <w:t xml:space="preserve"> module will provide the 6 (promise-based) functions required by our Web API for this </w:t>
+      </w:r>
+      <w:proofErr w:type="gramStart"/>
+      <w:r>
+        <w:rPr>
+          <w:rFonts w:ascii="Calibri" w:hAnsi="Calibri" w:cs="Calibri"/>
+          <w:color w:val="000000"/>
+          <w:sz w:val="28"/>
+          <w:szCs w:val="28"/>
+        </w:rPr>
+        <w:t>particular dataset</w:t>
+      </w:r>
+      <w:proofErr w:type="gramEnd"/>
+      <w:r>
+        <w:rPr>
+          <w:rFonts w:ascii="Calibri" w:hAnsi="Calibri" w:cs="Calibri"/>
+          <w:color w:val="000000"/>
+          <w:sz w:val="28"/>
+          <w:szCs w:val="28"/>
+        </w:rPr>
+        <w:t xml:space="preserve"> </w:t>
       </w:r>
     </w:p>
     <w:p>
@@ -814,14 +896,27 @@
         </w:rPr>
         <w:t xml:space="preserve">o </w:t>
       </w:r>
-      <w:r>
-        <w:rPr>
-          <w:rFonts w:ascii="Calibri" w:hAnsi="Calibri" w:cs="Calibri"/>
-          <w:color w:val="000000"/>
-          <w:sz w:val="28"/>
-          <w:szCs w:val="28"/>
-        </w:rPr>
-        <w:t xml:space="preserve">db.initialize("Your MongoDB Connection String Goes Here"): Establish a connection with the MongoDB server and initialize the "Restaurant" model with the "restaurant" collection (used above) </w:t>
+      <w:proofErr w:type="spellStart"/>
+      <w:proofErr w:type="gramStart"/>
+      <w:r>
+        <w:rPr>
+          <w:rFonts w:ascii="Calibri" w:hAnsi="Calibri" w:cs="Calibri"/>
+          <w:color w:val="000000"/>
+          <w:sz w:val="28"/>
+          <w:szCs w:val="28"/>
+        </w:rPr>
+        <w:t>db.initialize</w:t>
+      </w:r>
+      <w:proofErr w:type="spellEnd"/>
+      <w:proofErr w:type="gramEnd"/>
+      <w:r>
+        <w:rPr>
+          <w:rFonts w:ascii="Calibri" w:hAnsi="Calibri" w:cs="Calibri"/>
+          <w:color w:val="000000"/>
+          <w:sz w:val="28"/>
+          <w:szCs w:val="28"/>
+        </w:rPr>
+        <w:t xml:space="preserve">("Your MongoDB Connection String Goes Here"): Establish a connection with the MongoDB server and initialize the "Restaurant" model with the "restaurant" collection (used above) </w:t>
       </w:r>
     </w:p>
     <w:p>
@@ -866,6 +961,8 @@
           <w:szCs w:val="28"/>
         </w:rPr>
       </w:pPr>
+      <w:proofErr w:type="spellStart"/>
+      <w:proofErr w:type="gramStart"/>
       <w:r>
         <w:rPr>
           <w:rFonts w:ascii="Courier New" w:hAnsi="Courier New" w:cs="Courier New"/>
@@ -873,7 +970,18 @@
           <w:sz w:val="28"/>
           <w:szCs w:val="28"/>
         </w:rPr>
-        <w:t xml:space="preserve">db.addNewRestaurant(data): Create a new restaurant in the collection using the object passed in the "data" parameter </w:t>
+        <w:t>db.addNewRestaurant</w:t>
+      </w:r>
+      <w:proofErr w:type="spellEnd"/>
+      <w:proofErr w:type="gramEnd"/>
+      <w:r>
+        <w:rPr>
+          <w:rFonts w:ascii="Courier New" w:hAnsi="Courier New" w:cs="Courier New"/>
+          <w:color w:val="000000"/>
+          <w:sz w:val="28"/>
+          <w:szCs w:val="28"/>
+        </w:rPr>
+        <w:t xml:space="preserve">(data): Create a new restaurant in the collection using the object passed in the "data" parameter </w:t>
       </w:r>
     </w:p>
     <w:p>
@@ -899,14 +1007,107 @@
         </w:rPr>
         <w:t xml:space="preserve">o </w:t>
       </w:r>
-      <w:r>
-        <w:rPr>
-          <w:rFonts w:ascii="Calibri" w:hAnsi="Calibri" w:cs="Calibri"/>
-          <w:color w:val="000000"/>
-          <w:sz w:val="28"/>
-          <w:szCs w:val="28"/>
-        </w:rPr>
-        <w:t xml:space="preserve">db.getAllRestaurants(page, perPage, borough): Return an array of all restaurants for a specific page (sorted by restaurant_id), given the number of items per page. For example, if page is 2 and perPage is 5, then this function would return a sorted list of restaurants (by restaurant_id), containing items 6 – 10. This will help us to deal with the large amount of data in this dataset and make paging easier to implement in the UI later. Additionally, there is an optional parameter "borough" that can be used to filter results by a specific "borough" value </w:t>
+      <w:proofErr w:type="spellStart"/>
+      <w:proofErr w:type="gramStart"/>
+      <w:r>
+        <w:rPr>
+          <w:rFonts w:ascii="Calibri" w:hAnsi="Calibri" w:cs="Calibri"/>
+          <w:color w:val="000000"/>
+          <w:sz w:val="28"/>
+          <w:szCs w:val="28"/>
+        </w:rPr>
+        <w:t>db.getAllRestaurants</w:t>
+      </w:r>
+      <w:proofErr w:type="spellEnd"/>
+      <w:proofErr w:type="gramEnd"/>
+      <w:r>
+        <w:rPr>
+          <w:rFonts w:ascii="Calibri" w:hAnsi="Calibri" w:cs="Calibri"/>
+          <w:color w:val="000000"/>
+          <w:sz w:val="28"/>
+          <w:szCs w:val="28"/>
+        </w:rPr>
+        <w:t xml:space="preserve">(page, </w:t>
+      </w:r>
+      <w:proofErr w:type="spellStart"/>
+      <w:r>
+        <w:rPr>
+          <w:rFonts w:ascii="Calibri" w:hAnsi="Calibri" w:cs="Calibri"/>
+          <w:color w:val="000000"/>
+          <w:sz w:val="28"/>
+          <w:szCs w:val="28"/>
+        </w:rPr>
+        <w:t>perPage</w:t>
+      </w:r>
+      <w:proofErr w:type="spellEnd"/>
+      <w:r>
+        <w:rPr>
+          <w:rFonts w:ascii="Calibri" w:hAnsi="Calibri" w:cs="Calibri"/>
+          <w:color w:val="000000"/>
+          <w:sz w:val="28"/>
+          <w:szCs w:val="28"/>
+        </w:rPr>
+        <w:t xml:space="preserve">, borough): Return an array of all restaurants for a specific page (sorted by </w:t>
+      </w:r>
+      <w:proofErr w:type="spellStart"/>
+      <w:r>
+        <w:rPr>
+          <w:rFonts w:ascii="Calibri" w:hAnsi="Calibri" w:cs="Calibri"/>
+          <w:color w:val="000000"/>
+          <w:sz w:val="28"/>
+          <w:szCs w:val="28"/>
+        </w:rPr>
+        <w:t>restaurant_id</w:t>
+      </w:r>
+      <w:proofErr w:type="spellEnd"/>
+      <w:r>
+        <w:rPr>
+          <w:rFonts w:ascii="Calibri" w:hAnsi="Calibri" w:cs="Calibri"/>
+          <w:color w:val="000000"/>
+          <w:sz w:val="28"/>
+          <w:szCs w:val="28"/>
+        </w:rPr>
+        <w:t xml:space="preserve">), given the number of items per page. For example, if page is 2 and </w:t>
+      </w:r>
+      <w:proofErr w:type="spellStart"/>
+      <w:r>
+        <w:rPr>
+          <w:rFonts w:ascii="Calibri" w:hAnsi="Calibri" w:cs="Calibri"/>
+          <w:color w:val="000000"/>
+          <w:sz w:val="28"/>
+          <w:szCs w:val="28"/>
+        </w:rPr>
+        <w:t>perPage</w:t>
+      </w:r>
+      <w:proofErr w:type="spellEnd"/>
+      <w:r>
+        <w:rPr>
+          <w:rFonts w:ascii="Calibri" w:hAnsi="Calibri" w:cs="Calibri"/>
+          <w:color w:val="000000"/>
+          <w:sz w:val="28"/>
+          <w:szCs w:val="28"/>
+        </w:rPr>
+        <w:t xml:space="preserve"> is 5, then this function would return a sorted list of restaurants (by </w:t>
+      </w:r>
+      <w:proofErr w:type="spellStart"/>
+      <w:r>
+        <w:rPr>
+          <w:rFonts w:ascii="Calibri" w:hAnsi="Calibri" w:cs="Calibri"/>
+          <w:color w:val="000000"/>
+          <w:sz w:val="28"/>
+          <w:szCs w:val="28"/>
+        </w:rPr>
+        <w:t>restaurant_id</w:t>
+      </w:r>
+      <w:proofErr w:type="spellEnd"/>
+      <w:r>
+        <w:rPr>
+          <w:rFonts w:ascii="Calibri" w:hAnsi="Calibri" w:cs="Calibri"/>
+          <w:color w:val="000000"/>
+          <w:sz w:val="28"/>
+          <w:szCs w:val="28"/>
+        </w:rPr>
+        <w:t xml:space="preserve">), containing items 6 – 10. This will help us to deal with the large amount of data in this dataset and make paging easier to implement in the UI later. Additionally, there is an optional parameter "borough" that can be used to filter results by a specific "borough" value </w:t>
       </w:r>
     </w:p>
     <w:p>
@@ -932,14 +1133,27 @@
         </w:rPr>
         <w:t xml:space="preserve">o </w:t>
       </w:r>
-      <w:r>
-        <w:rPr>
-          <w:rFonts w:ascii="Calibri" w:hAnsi="Calibri" w:cs="Calibri"/>
-          <w:color w:val="000000"/>
-          <w:sz w:val="28"/>
-          <w:szCs w:val="28"/>
-        </w:rPr>
-        <w:t xml:space="preserve">db.getRestaurantById(Id): Return a single restaurant object whose "_id" value matches the "Id" parameter </w:t>
+      <w:proofErr w:type="spellStart"/>
+      <w:proofErr w:type="gramStart"/>
+      <w:r>
+        <w:rPr>
+          <w:rFonts w:ascii="Calibri" w:hAnsi="Calibri" w:cs="Calibri"/>
+          <w:color w:val="000000"/>
+          <w:sz w:val="28"/>
+          <w:szCs w:val="28"/>
+        </w:rPr>
+        <w:t>db.getRestaurantById</w:t>
+      </w:r>
+      <w:proofErr w:type="spellEnd"/>
+      <w:proofErr w:type="gramEnd"/>
+      <w:r>
+        <w:rPr>
+          <w:rFonts w:ascii="Calibri" w:hAnsi="Calibri" w:cs="Calibri"/>
+          <w:color w:val="000000"/>
+          <w:sz w:val="28"/>
+          <w:szCs w:val="28"/>
+        </w:rPr>
+        <w:t xml:space="preserve">(Id): Return a single restaurant object whose "_id" value matches the "Id" parameter </w:t>
       </w:r>
     </w:p>
     <w:p>
@@ -965,14 +1179,47 @@
         </w:rPr>
         <w:t xml:space="preserve">o </w:t>
       </w:r>
-      <w:r>
-        <w:rPr>
-          <w:rFonts w:ascii="Calibri" w:hAnsi="Calibri" w:cs="Calibri"/>
-          <w:color w:val="000000"/>
-          <w:sz w:val="28"/>
-          <w:szCs w:val="28"/>
-        </w:rPr>
-        <w:t xml:space="preserve">updateRestaurantById(data,Id): Overwrite an existing restaurant whose "_id" value matches the "Id" parameter, using the object passed in the "data" parameter. </w:t>
+      <w:proofErr w:type="spellStart"/>
+      <w:r>
+        <w:rPr>
+          <w:rFonts w:ascii="Calibri" w:hAnsi="Calibri" w:cs="Calibri"/>
+          <w:color w:val="000000"/>
+          <w:sz w:val="28"/>
+          <w:szCs w:val="28"/>
+        </w:rPr>
+        <w:t>updateRestaurantById</w:t>
+      </w:r>
+      <w:proofErr w:type="spellEnd"/>
+      <w:r>
+        <w:rPr>
+          <w:rFonts w:ascii="Calibri" w:hAnsi="Calibri" w:cs="Calibri"/>
+          <w:color w:val="000000"/>
+          <w:sz w:val="28"/>
+          <w:szCs w:val="28"/>
+        </w:rPr>
+        <w:t>(</w:t>
+      </w:r>
+      <w:proofErr w:type="spellStart"/>
+      <w:proofErr w:type="gramStart"/>
+      <w:r>
+        <w:rPr>
+          <w:rFonts w:ascii="Calibri" w:hAnsi="Calibri" w:cs="Calibri"/>
+          <w:color w:val="000000"/>
+          <w:sz w:val="28"/>
+          <w:szCs w:val="28"/>
+        </w:rPr>
+        <w:t>data,Id</w:t>
+      </w:r>
+      <w:proofErr w:type="spellEnd"/>
+      <w:proofErr w:type="gramEnd"/>
+      <w:r>
+        <w:rPr>
+          <w:rFonts w:ascii="Calibri" w:hAnsi="Calibri" w:cs="Calibri"/>
+          <w:color w:val="000000"/>
+          <w:sz w:val="28"/>
+          <w:szCs w:val="28"/>
+        </w:rPr>
+        <w:t xml:space="preserve">): Overwrite an existing restaurant whose "_id" value matches the "Id" parameter, using the object passed in the "data" parameter. </w:t>
       </w:r>
     </w:p>
     <w:p>
@@ -998,14 +1245,36 @@
         </w:rPr>
         <w:t xml:space="preserve">o </w:t>
       </w:r>
-      <w:r>
-        <w:rPr>
-          <w:rFonts w:ascii="Calibri" w:hAnsi="Calibri" w:cs="Calibri"/>
-          <w:color w:val="000000"/>
-          <w:sz w:val="28"/>
-          <w:szCs w:val="28"/>
-        </w:rPr>
-        <w:t xml:space="preserve">deleteRestaurantById(Id): Delete an existing restaurant whose "_id" value matches the "Id" parameter </w:t>
+      <w:proofErr w:type="spellStart"/>
+      <w:proofErr w:type="gramStart"/>
+      <w:r>
+        <w:rPr>
+          <w:rFonts w:ascii="Calibri" w:hAnsi="Calibri" w:cs="Calibri"/>
+          <w:color w:val="000000"/>
+          <w:sz w:val="28"/>
+          <w:szCs w:val="28"/>
+        </w:rPr>
+        <w:t>deleteRestaurantById</w:t>
+      </w:r>
+      <w:proofErr w:type="spellEnd"/>
+      <w:r>
+        <w:rPr>
+          <w:rFonts w:ascii="Calibri" w:hAnsi="Calibri" w:cs="Calibri"/>
+          <w:color w:val="000000"/>
+          <w:sz w:val="28"/>
+          <w:szCs w:val="28"/>
+        </w:rPr>
+        <w:t>(</w:t>
+      </w:r>
+      <w:proofErr w:type="gramEnd"/>
+      <w:r>
+        <w:rPr>
+          <w:rFonts w:ascii="Calibri" w:hAnsi="Calibri" w:cs="Calibri"/>
+          <w:color w:val="000000"/>
+          <w:sz w:val="28"/>
+          <w:szCs w:val="28"/>
+        </w:rPr>
+        <w:t xml:space="preserve">Id): Delete an existing restaurant whose "_id" value matches the "Id" parameter </w:t>
       </w:r>
     </w:p>
     <w:p>
@@ -1056,7 +1325,67 @@
           <w:sz w:val="28"/>
           <w:szCs w:val="28"/>
         </w:rPr>
-        <w:t xml:space="preserve">Add the routes : The next piece that needs to be completed before we have a functioning Web API is to actually define the routes (listed Below). Note: Do not forget to return an error message if there was a problem and make use of the status codes 201, 204 and 500 where applicable. </w:t>
+        <w:t xml:space="preserve">Add the </w:t>
+      </w:r>
+      <w:proofErr w:type="gramStart"/>
+      <w:r>
+        <w:rPr>
+          <w:rFonts w:ascii="Calibri" w:hAnsi="Calibri" w:cs="Calibri"/>
+          <w:color w:val="000000"/>
+          <w:sz w:val="28"/>
+          <w:szCs w:val="28"/>
+        </w:rPr>
+        <w:t>routes :</w:t>
+      </w:r>
+      <w:proofErr w:type="gramEnd"/>
+      <w:r>
+        <w:rPr>
+          <w:rFonts w:ascii="Calibri" w:hAnsi="Calibri" w:cs="Calibri"/>
+          <w:color w:val="000000"/>
+          <w:sz w:val="28"/>
+          <w:szCs w:val="28"/>
+        </w:rPr>
+        <w:t xml:space="preserve"> The next piece that needs to be completed before we have a functioning Web API is to </w:t>
+      </w:r>
+      <w:proofErr w:type="gramStart"/>
+      <w:r>
+        <w:rPr>
+          <w:rFonts w:ascii="Calibri" w:hAnsi="Calibri" w:cs="Calibri"/>
+          <w:color w:val="000000"/>
+          <w:sz w:val="28"/>
+          <w:szCs w:val="28"/>
+        </w:rPr>
+        <w:t>actually define</w:t>
+      </w:r>
+      <w:proofErr w:type="gramEnd"/>
+      <w:r>
+        <w:rPr>
+          <w:rFonts w:ascii="Calibri" w:hAnsi="Calibri" w:cs="Calibri"/>
+          <w:color w:val="000000"/>
+          <w:sz w:val="28"/>
+          <w:szCs w:val="28"/>
+        </w:rPr>
+        <w:t xml:space="preserve"> the routes (listed Below). Note: Do not forget to return an error message if there </w:t>
+      </w:r>
+      <w:proofErr w:type="gramStart"/>
+      <w:r>
+        <w:rPr>
+          <w:rFonts w:ascii="Calibri" w:hAnsi="Calibri" w:cs="Calibri"/>
+          <w:color w:val="000000"/>
+          <w:sz w:val="28"/>
+          <w:szCs w:val="28"/>
+        </w:rPr>
+        <w:t>was</w:t>
+      </w:r>
+      <w:proofErr w:type="gramEnd"/>
+      <w:r>
+        <w:rPr>
+          <w:rFonts w:ascii="Calibri" w:hAnsi="Calibri" w:cs="Calibri"/>
+          <w:color w:val="000000"/>
+          <w:sz w:val="28"/>
+          <w:szCs w:val="28"/>
+        </w:rPr>
+        <w:t xml:space="preserve"> a problem and make use of the status codes 201, 204 and 500 where applicable. </w:t>
       </w:r>
     </w:p>
     <w:p>
@@ -1093,22 +1422,44 @@
           <w:sz w:val="28"/>
           <w:szCs w:val="28"/>
         </w:rPr>
-        <w:t xml:space="preserve"> POST /api/restaurants </w:t>
-      </w:r>
-    </w:p>
-    <w:p>
-      <w:pPr>
-        <w:autoSpaceDE w:val="0"/>
-        <w:autoSpaceDN w:val="0"/>
-        <w:adjustRightInd w:val="0"/>
-        <w:spacing w:after="0" w:line="240" w:lineRule="auto"/>
-        <w:rPr>
-          <w:rFonts w:ascii="Calibri" w:hAnsi="Calibri" w:cs="Calibri"/>
-          <w:color w:val="000000"/>
-          <w:sz w:val="28"/>
-          <w:szCs w:val="28"/>
-        </w:rPr>
-      </w:pPr>
+        <w:lastRenderedPageBreak/>
+        <w:t> POST /</w:t>
+      </w:r>
+      <w:proofErr w:type="spellStart"/>
+      <w:r>
+        <w:rPr>
+          <w:rFonts w:ascii="Calibri" w:hAnsi="Calibri" w:cs="Calibri"/>
+          <w:color w:val="000000"/>
+          <w:sz w:val="28"/>
+          <w:szCs w:val="28"/>
+        </w:rPr>
+        <w:t>api</w:t>
+      </w:r>
+      <w:proofErr w:type="spellEnd"/>
+      <w:r>
+        <w:rPr>
+          <w:rFonts w:ascii="Calibri" w:hAnsi="Calibri" w:cs="Calibri"/>
+          <w:color w:val="000000"/>
+          <w:sz w:val="28"/>
+          <w:szCs w:val="28"/>
+        </w:rPr>
+        <w:t xml:space="preserve">/restaurants </w:t>
+      </w:r>
+    </w:p>
+    <w:p>
+      <w:pPr>
+        <w:autoSpaceDE w:val="0"/>
+        <w:autoSpaceDN w:val="0"/>
+        <w:adjustRightInd w:val="0"/>
+        <w:spacing w:after="0" w:line="240" w:lineRule="auto"/>
+        <w:rPr>
+          <w:rFonts w:ascii="Calibri" w:hAnsi="Calibri" w:cs="Calibri"/>
+          <w:color w:val="000000"/>
+          <w:sz w:val="28"/>
+          <w:szCs w:val="28"/>
+        </w:rPr>
+      </w:pPr>
+      <w:proofErr w:type="gramStart"/>
       <w:r>
         <w:rPr>
           <w:rFonts w:ascii="Courier New" w:hAnsi="Courier New" w:cs="Courier New"/>
@@ -1125,59 +1476,90 @@
           <w:sz w:val="28"/>
           <w:szCs w:val="28"/>
         </w:rPr>
-        <w:t xml:space="preserve">This route uses the body of the request to add a new "Restaurant" document to the collection and return the created object / fail message to the client. </w:t>
-      </w:r>
-    </w:p>
-    <w:p>
-      <w:pPr>
-        <w:autoSpaceDE w:val="0"/>
-        <w:autoSpaceDN w:val="0"/>
-        <w:adjustRightInd w:val="0"/>
-        <w:spacing w:after="0" w:line="240" w:lineRule="auto"/>
-        <w:rPr>
-          <w:rFonts w:ascii="Calibri" w:hAnsi="Calibri" w:cs="Calibri"/>
-          <w:color w:val="000000"/>
-          <w:sz w:val="28"/>
-          <w:szCs w:val="28"/>
-        </w:rPr>
-      </w:pPr>
-    </w:p>
-    <w:p>
-      <w:pPr>
-        <w:autoSpaceDE w:val="0"/>
-        <w:autoSpaceDN w:val="0"/>
-        <w:adjustRightInd w:val="0"/>
-        <w:spacing w:after="0" w:line="240" w:lineRule="auto"/>
-        <w:rPr>
-          <w:rFonts w:ascii="Calibri" w:hAnsi="Calibri" w:cs="Calibri"/>
-          <w:color w:val="000000"/>
-          <w:sz w:val="28"/>
-          <w:szCs w:val="28"/>
-        </w:rPr>
-      </w:pPr>
-      <w:r>
-        <w:rPr>
-          <w:rFonts w:ascii="Calibri" w:hAnsi="Calibri" w:cs="Calibri"/>
-          <w:color w:val="000000"/>
-          <w:sz w:val="28"/>
-          <w:szCs w:val="28"/>
-        </w:rPr>
-        <w:t xml:space="preserve"> GET /api/restaurants </w:t>
-      </w:r>
-    </w:p>
-    <w:p>
-      <w:pPr>
-        <w:autoSpaceDE w:val="0"/>
-        <w:autoSpaceDN w:val="0"/>
-        <w:adjustRightInd w:val="0"/>
-        <w:spacing w:after="0" w:line="240" w:lineRule="auto"/>
-        <w:rPr>
-          <w:rFonts w:ascii="Calibri" w:hAnsi="Calibri" w:cs="Calibri"/>
-          <w:color w:val="000000"/>
-          <w:sz w:val="28"/>
-          <w:szCs w:val="28"/>
-        </w:rPr>
-      </w:pPr>
+        <w:t>This</w:t>
+      </w:r>
+      <w:proofErr w:type="gramEnd"/>
+      <w:r>
+        <w:rPr>
+          <w:rFonts w:ascii="Calibri" w:hAnsi="Calibri" w:cs="Calibri"/>
+          <w:color w:val="000000"/>
+          <w:sz w:val="28"/>
+          <w:szCs w:val="28"/>
+        </w:rPr>
+        <w:t xml:space="preserve"> route uses the body of the request to add a new "Restaurant" document to the collection and return the created object / fail message to the client. </w:t>
+      </w:r>
+    </w:p>
+    <w:p>
+      <w:pPr>
+        <w:autoSpaceDE w:val="0"/>
+        <w:autoSpaceDN w:val="0"/>
+        <w:adjustRightInd w:val="0"/>
+        <w:spacing w:after="0" w:line="240" w:lineRule="auto"/>
+        <w:rPr>
+          <w:rFonts w:ascii="Calibri" w:hAnsi="Calibri" w:cs="Calibri"/>
+          <w:color w:val="000000"/>
+          <w:sz w:val="28"/>
+          <w:szCs w:val="28"/>
+        </w:rPr>
+      </w:pPr>
+    </w:p>
+    <w:p>
+      <w:pPr>
+        <w:autoSpaceDE w:val="0"/>
+        <w:autoSpaceDN w:val="0"/>
+        <w:adjustRightInd w:val="0"/>
+        <w:spacing w:after="0" w:line="240" w:lineRule="auto"/>
+        <w:rPr>
+          <w:rFonts w:ascii="Calibri" w:hAnsi="Calibri" w:cs="Calibri"/>
+          <w:color w:val="000000"/>
+          <w:sz w:val="28"/>
+          <w:szCs w:val="28"/>
+        </w:rPr>
+      </w:pPr>
+      <w:r>
+        <w:rPr>
+          <w:rFonts w:ascii="Calibri" w:hAnsi="Calibri" w:cs="Calibri"/>
+          <w:color w:val="000000"/>
+          <w:sz w:val="28"/>
+          <w:szCs w:val="28"/>
+        </w:rPr>
+        <w:t> GET /</w:t>
+      </w:r>
+      <w:proofErr w:type="spellStart"/>
+      <w:r>
+        <w:rPr>
+          <w:rFonts w:ascii="Calibri" w:hAnsi="Calibri" w:cs="Calibri"/>
+          <w:color w:val="000000"/>
+          <w:sz w:val="28"/>
+          <w:szCs w:val="28"/>
+        </w:rPr>
+        <w:t>api</w:t>
+      </w:r>
+      <w:proofErr w:type="spellEnd"/>
+      <w:r>
+        <w:rPr>
+          <w:rFonts w:ascii="Calibri" w:hAnsi="Calibri" w:cs="Calibri"/>
+          <w:color w:val="000000"/>
+          <w:sz w:val="28"/>
+          <w:szCs w:val="28"/>
+        </w:rPr>
+        <w:t xml:space="preserve">/restaurants </w:t>
+      </w:r>
+    </w:p>
+    <w:p>
+      <w:pPr>
+        <w:autoSpaceDE w:val="0"/>
+        <w:autoSpaceDN w:val="0"/>
+        <w:adjustRightInd w:val="0"/>
+        <w:spacing w:after="0" w:line="240" w:lineRule="auto"/>
+        <w:rPr>
+          <w:rFonts w:ascii="Calibri" w:hAnsi="Calibri" w:cs="Calibri"/>
+          <w:color w:val="000000"/>
+          <w:sz w:val="28"/>
+          <w:szCs w:val="28"/>
+        </w:rPr>
+      </w:pPr>
+      <w:proofErr w:type="gramStart"/>
       <w:r>
         <w:rPr>
           <w:rFonts w:ascii="Courier New" w:hAnsi="Courier New" w:cs="Courier New"/>
@@ -1194,7 +1576,97 @@
           <w:sz w:val="28"/>
           <w:szCs w:val="28"/>
         </w:rPr>
-        <w:t xml:space="preserve">This route must accept the numeric query parameters "page" and "perPage" as well as the string parameter "borough", ie: /api/restaurants?page=1&amp;perPage=5&amp;borough=Bronx. It will use these values to return all "Restaurant" objects for a specific "page" to the client as well as optionally filtering by "borough", if provided. </w:t>
+        <w:t>This</w:t>
+      </w:r>
+      <w:proofErr w:type="gramEnd"/>
+      <w:r>
+        <w:rPr>
+          <w:rFonts w:ascii="Calibri" w:hAnsi="Calibri" w:cs="Calibri"/>
+          <w:color w:val="000000"/>
+          <w:sz w:val="28"/>
+          <w:szCs w:val="28"/>
+        </w:rPr>
+        <w:t xml:space="preserve"> route must accept the numeric query parameters "page" and "</w:t>
+      </w:r>
+      <w:proofErr w:type="spellStart"/>
+      <w:r>
+        <w:rPr>
+          <w:rFonts w:ascii="Calibri" w:hAnsi="Calibri" w:cs="Calibri"/>
+          <w:color w:val="000000"/>
+          <w:sz w:val="28"/>
+          <w:szCs w:val="28"/>
+        </w:rPr>
+        <w:t>perPage</w:t>
+      </w:r>
+      <w:proofErr w:type="spellEnd"/>
+      <w:r>
+        <w:rPr>
+          <w:rFonts w:ascii="Calibri" w:hAnsi="Calibri" w:cs="Calibri"/>
+          <w:color w:val="000000"/>
+          <w:sz w:val="28"/>
+          <w:szCs w:val="28"/>
+        </w:rPr>
+        <w:t xml:space="preserve">" as well as the string parameter "borough", </w:t>
+      </w:r>
+      <w:proofErr w:type="spellStart"/>
+      <w:r>
+        <w:rPr>
+          <w:rFonts w:ascii="Calibri" w:hAnsi="Calibri" w:cs="Calibri"/>
+          <w:color w:val="000000"/>
+          <w:sz w:val="28"/>
+          <w:szCs w:val="28"/>
+        </w:rPr>
+        <w:t>ie</w:t>
+      </w:r>
+      <w:proofErr w:type="spellEnd"/>
+      <w:r>
+        <w:rPr>
+          <w:rFonts w:ascii="Calibri" w:hAnsi="Calibri" w:cs="Calibri"/>
+          <w:color w:val="000000"/>
+          <w:sz w:val="28"/>
+          <w:szCs w:val="28"/>
+        </w:rPr>
+        <w:t>: /</w:t>
+      </w:r>
+      <w:proofErr w:type="spellStart"/>
+      <w:r>
+        <w:rPr>
+          <w:rFonts w:ascii="Calibri" w:hAnsi="Calibri" w:cs="Calibri"/>
+          <w:color w:val="000000"/>
+          <w:sz w:val="28"/>
+          <w:szCs w:val="28"/>
+        </w:rPr>
+        <w:t>api</w:t>
+      </w:r>
+      <w:proofErr w:type="spellEnd"/>
+      <w:r>
+        <w:rPr>
+          <w:rFonts w:ascii="Calibri" w:hAnsi="Calibri" w:cs="Calibri"/>
+          <w:color w:val="000000"/>
+          <w:sz w:val="28"/>
+          <w:szCs w:val="28"/>
+        </w:rPr>
+        <w:t>/</w:t>
+      </w:r>
+      <w:proofErr w:type="spellStart"/>
+      <w:r>
+        <w:rPr>
+          <w:rFonts w:ascii="Calibri" w:hAnsi="Calibri" w:cs="Calibri"/>
+          <w:color w:val="000000"/>
+          <w:sz w:val="28"/>
+          <w:szCs w:val="28"/>
+        </w:rPr>
+        <w:t>restaurants?page</w:t>
+      </w:r>
+      <w:proofErr w:type="spellEnd"/>
+      <w:r>
+        <w:rPr>
+          <w:rFonts w:ascii="Calibri" w:hAnsi="Calibri" w:cs="Calibri"/>
+          <w:color w:val="000000"/>
+          <w:sz w:val="28"/>
+          <w:szCs w:val="28"/>
+        </w:rPr>
+        <w:t xml:space="preserve">=1&amp;perPage=5&amp;borough=Bronx. It will use these values to return all "Restaurant" objects for a specific "page" to the client as well as optionally filtering by "borough", if provided. </w:t>
       </w:r>
     </w:p>
     <w:p>
@@ -1245,22 +1717,19 @@
           <w:sz w:val="28"/>
           <w:szCs w:val="28"/>
         </w:rPr>
-        <w:t xml:space="preserve">GET /api/restaurants </w:t>
-      </w:r>
-    </w:p>
-    <w:p>
-      <w:pPr>
-        <w:autoSpaceDE w:val="0"/>
-        <w:autoSpaceDN w:val="0"/>
-        <w:adjustRightInd w:val="0"/>
-        <w:spacing w:after="0" w:line="240" w:lineRule="auto"/>
+        <w:t>GET /</w:t>
+      </w:r>
+      <w:proofErr w:type="spellStart"/>
+      <w:r>
         <w:rPr>
           <w:rFonts w:ascii="Courier New" w:hAnsi="Courier New" w:cs="Courier New"/>
           <w:color w:val="000000"/>
           <w:sz w:val="28"/>
           <w:szCs w:val="28"/>
         </w:rPr>
-      </w:pPr>
+        <w:t>api</w:t>
+      </w:r>
+      <w:proofErr w:type="spellEnd"/>
       <w:r>
         <w:rPr>
           <w:rFonts w:ascii="Courier New" w:hAnsi="Courier New" w:cs="Courier New"/>
@@ -1268,6 +1737,29 @@
           <w:sz w:val="28"/>
           <w:szCs w:val="28"/>
         </w:rPr>
+        <w:t xml:space="preserve">/restaurants </w:t>
+      </w:r>
+    </w:p>
+    <w:p>
+      <w:pPr>
+        <w:autoSpaceDE w:val="0"/>
+        <w:autoSpaceDN w:val="0"/>
+        <w:adjustRightInd w:val="0"/>
+        <w:spacing w:after="0" w:line="240" w:lineRule="auto"/>
+        <w:rPr>
+          <w:rFonts w:ascii="Courier New" w:hAnsi="Courier New" w:cs="Courier New"/>
+          <w:color w:val="000000"/>
+          <w:sz w:val="28"/>
+          <w:szCs w:val="28"/>
+        </w:rPr>
+      </w:pPr>
+      <w:r>
+        <w:rPr>
+          <w:rFonts w:ascii="Courier New" w:hAnsi="Courier New" w:cs="Courier New"/>
+          <w:color w:val="000000"/>
+          <w:sz w:val="28"/>
+          <w:szCs w:val="28"/>
+        </w:rPr>
         <w:t xml:space="preserve">o </w:t>
       </w:r>
       <w:r>
@@ -1277,7 +1769,47 @@
           <w:sz w:val="28"/>
           <w:szCs w:val="28"/>
         </w:rPr>
-        <w:t xml:space="preserve">This route must accept a route parameter that represents the _id of the desired restaurant object, ie: /api/restaurants/ 5eb3d668b31de5d588f4292e. It will use this parameter to return a specific "Restaurant" object to the client. </w:t>
+        <w:t xml:space="preserve">This route must accept a route parameter that represents the _id of the desired restaurant object, </w:t>
+      </w:r>
+      <w:proofErr w:type="spellStart"/>
+      <w:r>
+        <w:rPr>
+          <w:rFonts w:ascii="Calibri" w:hAnsi="Calibri" w:cs="Calibri"/>
+          <w:color w:val="000000"/>
+          <w:sz w:val="28"/>
+          <w:szCs w:val="28"/>
+        </w:rPr>
+        <w:t>ie</w:t>
+      </w:r>
+      <w:proofErr w:type="spellEnd"/>
+      <w:r>
+        <w:rPr>
+          <w:rFonts w:ascii="Calibri" w:hAnsi="Calibri" w:cs="Calibri"/>
+          <w:color w:val="000000"/>
+          <w:sz w:val="28"/>
+          <w:szCs w:val="28"/>
+        </w:rPr>
+        <w:t>: /</w:t>
+      </w:r>
+      <w:proofErr w:type="spellStart"/>
+      <w:r>
+        <w:rPr>
+          <w:rFonts w:ascii="Calibri" w:hAnsi="Calibri" w:cs="Calibri"/>
+          <w:color w:val="000000"/>
+          <w:sz w:val="28"/>
+          <w:szCs w:val="28"/>
+        </w:rPr>
+        <w:t>api</w:t>
+      </w:r>
+      <w:proofErr w:type="spellEnd"/>
+      <w:r>
+        <w:rPr>
+          <w:rFonts w:ascii="Calibri" w:hAnsi="Calibri" w:cs="Calibri"/>
+          <w:color w:val="000000"/>
+          <w:sz w:val="28"/>
+          <w:szCs w:val="28"/>
+        </w:rPr>
+        <w:t xml:space="preserve">/restaurants/ 5eb3d668b31de5d588f4292e. It will use this parameter to return a specific "Restaurant" object to the client. </w:t>
       </w:r>
     </w:p>
     <w:p>
@@ -1300,7 +1832,27 @@
           <w:sz w:val="28"/>
           <w:szCs w:val="28"/>
         </w:rPr>
-        <w:t xml:space="preserve"> PUT /api/restaurants </w:t>
+        <w:t> PUT /</w:t>
+      </w:r>
+      <w:proofErr w:type="spellStart"/>
+      <w:r>
+        <w:rPr>
+          <w:rFonts w:ascii="Courier New" w:hAnsi="Courier New" w:cs="Courier New"/>
+          <w:color w:val="000000"/>
+          <w:sz w:val="28"/>
+          <w:szCs w:val="28"/>
+        </w:rPr>
+        <w:t>api</w:t>
+      </w:r>
+      <w:proofErr w:type="spellEnd"/>
+      <w:r>
+        <w:rPr>
+          <w:rFonts w:ascii="Courier New" w:hAnsi="Courier New" w:cs="Courier New"/>
+          <w:color w:val="000000"/>
+          <w:sz w:val="28"/>
+          <w:szCs w:val="28"/>
+        </w:rPr>
+        <w:t xml:space="preserve">/restaurants </w:t>
       </w:r>
     </w:p>
     <w:p>
@@ -1326,7 +1878,43 @@
           <w:sz w:val="28"/>
           <w:szCs w:val="28"/>
         </w:rPr>
-        <w:t xml:space="preserve">This route must accept a route parameter that represents the _id of the desired restaurant object, ie: /api/restaurants/5eb3d668b31de5d588f4292e as well as read the </w:t>
+        <w:t xml:space="preserve">This route must accept a route parameter that represents the _id of the desired restaurant object, </w:t>
+      </w:r>
+      <w:proofErr w:type="spellStart"/>
+      <w:r>
+        <w:rPr>
+          <w:rFonts w:ascii="Calibri" w:hAnsi="Calibri" w:cs="Calibri"/>
+          <w:sz w:val="28"/>
+          <w:szCs w:val="28"/>
+        </w:rPr>
+        <w:t>ie</w:t>
+      </w:r>
+      <w:proofErr w:type="spellEnd"/>
+      <w:r>
+        <w:rPr>
+          <w:rFonts w:ascii="Calibri" w:hAnsi="Calibri" w:cs="Calibri"/>
+          <w:sz w:val="28"/>
+          <w:szCs w:val="28"/>
+        </w:rPr>
+        <w:t>: /</w:t>
+      </w:r>
+      <w:proofErr w:type="spellStart"/>
+      <w:r>
+        <w:rPr>
+          <w:rFonts w:ascii="Calibri" w:hAnsi="Calibri" w:cs="Calibri"/>
+          <w:sz w:val="28"/>
+          <w:szCs w:val="28"/>
+        </w:rPr>
+        <w:t>api</w:t>
+      </w:r>
+      <w:proofErr w:type="spellEnd"/>
+      <w:r>
+        <w:rPr>
+          <w:rFonts w:ascii="Calibri" w:hAnsi="Calibri" w:cs="Calibri"/>
+          <w:sz w:val="28"/>
+          <w:szCs w:val="28"/>
+        </w:rPr>
+        <w:t xml:space="preserve">/restaurants/5eb3d668b31de5d588f4292e as well as read the </w:t>
       </w:r>
     </w:p>
     <w:p>
@@ -1414,22 +2002,9 @@
           <w:sz w:val="28"/>
           <w:szCs w:val="28"/>
         </w:rPr>
-        <w:t xml:space="preserve">DELETE /api/restaurants </w:t>
-      </w:r>
-    </w:p>
-    <w:p>
-      <w:pPr>
-        <w:autoSpaceDE w:val="0"/>
-        <w:autoSpaceDN w:val="0"/>
-        <w:adjustRightInd w:val="0"/>
-        <w:spacing w:after="0" w:line="240" w:lineRule="auto"/>
-        <w:rPr>
-          <w:rFonts w:ascii="Calibri" w:hAnsi="Calibri" w:cs="Calibri"/>
-          <w:color w:val="000000"/>
-          <w:sz w:val="28"/>
-          <w:szCs w:val="28"/>
-        </w:rPr>
-      </w:pPr>
+        <w:t>DELETE /</w:t>
+      </w:r>
+      <w:proofErr w:type="spellStart"/>
       <w:r>
         <w:rPr>
           <w:rFonts w:ascii="Courier New" w:hAnsi="Courier New" w:cs="Courier New"/>
@@ -1437,6 +2012,39 @@
           <w:sz w:val="28"/>
           <w:szCs w:val="28"/>
         </w:rPr>
+        <w:t>api</w:t>
+      </w:r>
+      <w:proofErr w:type="spellEnd"/>
+      <w:r>
+        <w:rPr>
+          <w:rFonts w:ascii="Courier New" w:hAnsi="Courier New" w:cs="Courier New"/>
+          <w:color w:val="000000"/>
+          <w:sz w:val="28"/>
+          <w:szCs w:val="28"/>
+        </w:rPr>
+        <w:t xml:space="preserve">/restaurants </w:t>
+      </w:r>
+    </w:p>
+    <w:p>
+      <w:pPr>
+        <w:autoSpaceDE w:val="0"/>
+        <w:autoSpaceDN w:val="0"/>
+        <w:adjustRightInd w:val="0"/>
+        <w:spacing w:after="0" w:line="240" w:lineRule="auto"/>
+        <w:rPr>
+          <w:rFonts w:ascii="Calibri" w:hAnsi="Calibri" w:cs="Calibri"/>
+          <w:color w:val="000000"/>
+          <w:sz w:val="28"/>
+          <w:szCs w:val="28"/>
+        </w:rPr>
+      </w:pPr>
+      <w:r>
+        <w:rPr>
+          <w:rFonts w:ascii="Courier New" w:hAnsi="Courier New" w:cs="Courier New"/>
+          <w:color w:val="000000"/>
+          <w:sz w:val="28"/>
+          <w:szCs w:val="28"/>
+        </w:rPr>
         <w:t xml:space="preserve">o </w:t>
       </w:r>
       <w:r>
@@ -1446,7 +2054,47 @@
           <w:sz w:val="28"/>
           <w:szCs w:val="28"/>
         </w:rPr>
-        <w:t xml:space="preserve">This route must accept a route parameter that represents the _id of the desired restaurant object, ie: /api/restaurants/5eb3d668b31de5d588f4292e. It will use this value to delete a specific "Restaurant" document from the collection and return a success / fail message to the client. </w:t>
+        <w:t xml:space="preserve">This route must accept a route parameter that represents the _id of the desired restaurant object, </w:t>
+      </w:r>
+      <w:proofErr w:type="spellStart"/>
+      <w:r>
+        <w:rPr>
+          <w:rFonts w:ascii="Calibri" w:hAnsi="Calibri" w:cs="Calibri"/>
+          <w:color w:val="000000"/>
+          <w:sz w:val="28"/>
+          <w:szCs w:val="28"/>
+        </w:rPr>
+        <w:t>ie</w:t>
+      </w:r>
+      <w:proofErr w:type="spellEnd"/>
+      <w:r>
+        <w:rPr>
+          <w:rFonts w:ascii="Calibri" w:hAnsi="Calibri" w:cs="Calibri"/>
+          <w:color w:val="000000"/>
+          <w:sz w:val="28"/>
+          <w:szCs w:val="28"/>
+        </w:rPr>
+        <w:t>: /</w:t>
+      </w:r>
+      <w:proofErr w:type="spellStart"/>
+      <w:r>
+        <w:rPr>
+          <w:rFonts w:ascii="Calibri" w:hAnsi="Calibri" w:cs="Calibri"/>
+          <w:color w:val="000000"/>
+          <w:sz w:val="28"/>
+          <w:szCs w:val="28"/>
+        </w:rPr>
+        <w:t>api</w:t>
+      </w:r>
+      <w:proofErr w:type="spellEnd"/>
+      <w:r>
+        <w:rPr>
+          <w:rFonts w:ascii="Calibri" w:hAnsi="Calibri" w:cs="Calibri"/>
+          <w:color w:val="000000"/>
+          <w:sz w:val="28"/>
+          <w:szCs w:val="28"/>
+        </w:rPr>
+        <w:t xml:space="preserve">/restaurants/5eb3d668b31de5d588f4292e. It will use this value to delete a specific "Restaurant" document from the collection and return a success / fail message to the client. </w:t>
       </w:r>
     </w:p>
     <w:p>
@@ -1510,13 +2158,10 @@
         <w:adjustRightInd w:val="0"/>
         <w:spacing w:after="0" w:line="240" w:lineRule="auto"/>
         <w:rPr>
-          <w:rFonts w:ascii="Calibri" w:hAnsi="Calibri" w:cs="Calibri"/>
-          <w:color w:val="000000"/>
-          <w:sz w:val="28"/>
-          <w:szCs w:val="28"/>
-        </w:rPr>
-      </w:pPr>
-      <w:bookmarkStart w:id="0" w:name="_GoBack"/>
+          <w:sz w:val="28"/>
+          <w:szCs w:val="28"/>
+        </w:rPr>
+      </w:pPr>
       <w:r>
         <w:rPr>
           <w:b/>
@@ -1524,37 +2169,63 @@
           <w:szCs w:val="36"/>
           <w:u w:val="single"/>
         </w:rPr>
-        <w:t>Step 4 :</w:t>
-      </w:r>
-      <w:r>
-        <w:rPr>
-          <w:sz w:val="28"/>
-          <w:szCs w:val="28"/>
-        </w:rPr>
-        <w:t xml:space="preserve"> </w:t>
-      </w:r>
-      <w:bookmarkEnd w:id="0"/>
-      <w:r>
-        <w:rPr>
-          <w:sz w:val="28"/>
-          <w:szCs w:val="28"/>
-        </w:rPr>
-        <w:t>Use Environment Variable for your Connection String Your solution currently has your database connection string (with username and password!) hard coded into your source code. This is a potential security risk. If this code is shared between users on a team, or if it is pushed to a public repo on GitHub, your password is now public too.</w:t>
-      </w:r>
-    </w:p>
-    <w:p>
-      <w:pPr>
-        <w:autoSpaceDE w:val="0"/>
-        <w:autoSpaceDN w:val="0"/>
-        <w:adjustRightInd w:val="0"/>
-        <w:spacing w:after="0" w:line="240" w:lineRule="auto"/>
-        <w:rPr>
-          <w:rFonts w:ascii="Calibri" w:hAnsi="Calibri" w:cs="Calibri"/>
-          <w:color w:val="000000"/>
-          <w:sz w:val="28"/>
-          <w:szCs w:val="28"/>
-        </w:rPr>
-      </w:pPr>
+        <w:t xml:space="preserve">Step </w:t>
+      </w:r>
+      <w:proofErr w:type="gramStart"/>
+      <w:r>
+        <w:rPr>
+          <w:b/>
+          <w:sz w:val="36"/>
+          <w:szCs w:val="36"/>
+          <w:u w:val="single"/>
+        </w:rPr>
+        <w:t>4 :</w:t>
+      </w:r>
+      <w:proofErr w:type="gramEnd"/>
+      <w:r>
+        <w:rPr>
+          <w:sz w:val="28"/>
+          <w:szCs w:val="28"/>
+        </w:rPr>
+        <w:t xml:space="preserve"> Use Environment Variable for your Connection String Your solution currently has your database connection string (with username and password!) </w:t>
+      </w:r>
+      <w:r>
+        <w:rPr>
+          <w:sz w:val="28"/>
+          <w:szCs w:val="28"/>
+        </w:rPr>
+        <w:lastRenderedPageBreak/>
+        <w:t>hard coded into your source code. This is a potential security risk. If this code is shared between users on a team, or if it is pushed to a public repo on GitHub, your password is now public too.</w:t>
+      </w:r>
+    </w:p>
+    <w:p>
+      <w:pPr>
+        <w:autoSpaceDE w:val="0"/>
+        <w:autoSpaceDN w:val="0"/>
+        <w:adjustRightInd w:val="0"/>
+        <w:spacing w:after="0" w:line="240" w:lineRule="auto"/>
+        <w:rPr>
+          <w:rFonts w:ascii="Calibri" w:hAnsi="Calibri" w:cs="Calibri"/>
+          <w:color w:val="000000"/>
+          <w:sz w:val="28"/>
+          <w:szCs w:val="28"/>
+        </w:rPr>
+      </w:pPr>
+    </w:p>
+    <w:p>
+      <w:pPr>
+        <w:autoSpaceDE w:val="0"/>
+        <w:autoSpaceDN w:val="0"/>
+        <w:adjustRightInd w:val="0"/>
+        <w:spacing w:after="0" w:line="240" w:lineRule="auto"/>
+        <w:rPr>
+          <w:rFonts w:ascii="Calibri" w:hAnsi="Calibri" w:cs="Calibri"/>
+          <w:color w:val="000000"/>
+          <w:sz w:val="28"/>
+          <w:szCs w:val="28"/>
+        </w:rPr>
+      </w:pPr>
+      <w:proofErr w:type="spellStart"/>
       <w:r>
         <w:rPr>
           <w:rFonts w:ascii="Calibri" w:hAnsi="Calibri" w:cs="Calibri"/>
@@ -1562,30 +2233,60 @@
           <w:sz w:val="28"/>
           <w:szCs w:val="28"/>
         </w:rPr>
-        <w:t xml:space="preserve">ProjectSubmission: </w:t>
-      </w:r>
-    </w:p>
-    <w:p>
-      <w:pPr>
-        <w:autoSpaceDE w:val="0"/>
-        <w:autoSpaceDN w:val="0"/>
-        <w:adjustRightInd w:val="0"/>
-        <w:spacing w:after="0" w:line="240" w:lineRule="auto"/>
-        <w:rPr>
-          <w:rFonts w:ascii="Calibri" w:hAnsi="Calibri" w:cs="Calibri"/>
-          <w:color w:val="000000"/>
-          <w:sz w:val="28"/>
-          <w:szCs w:val="28"/>
-        </w:rPr>
-      </w:pPr>
-      <w:r>
-        <w:rPr>
-          <w:rFonts w:ascii="Calibri" w:hAnsi="Calibri" w:cs="Calibri"/>
-          <w:color w:val="000000"/>
-          <w:sz w:val="28"/>
-          <w:szCs w:val="28"/>
-        </w:rPr>
-        <w:t xml:space="preserve"> Add the following declaration at the top of .js files /********************************************************************************* * ITE5315 – Project * I declare that this assignment is my own work in accordance with Humber Academic Policy. * No part of this assignment has been copied manually or electronically from any other source * (including web sites) or distributed to other students. * * Name: ___________________ Student ID: </w:t>
+        <w:t>ProjectSubmission</w:t>
+      </w:r>
+      <w:proofErr w:type="spellEnd"/>
+      <w:r>
+        <w:rPr>
+          <w:rFonts w:ascii="Calibri" w:hAnsi="Calibri" w:cs="Calibri"/>
+          <w:color w:val="365F91"/>
+          <w:sz w:val="28"/>
+          <w:szCs w:val="28"/>
+        </w:rPr>
+        <w:t xml:space="preserve">: </w:t>
+      </w:r>
+    </w:p>
+    <w:p>
+      <w:pPr>
+        <w:autoSpaceDE w:val="0"/>
+        <w:autoSpaceDN w:val="0"/>
+        <w:adjustRightInd w:val="0"/>
+        <w:spacing w:after="0" w:line="240" w:lineRule="auto"/>
+        <w:rPr>
+          <w:rFonts w:ascii="Calibri" w:hAnsi="Calibri" w:cs="Calibri"/>
+          <w:color w:val="000000"/>
+          <w:sz w:val="28"/>
+          <w:szCs w:val="28"/>
+        </w:rPr>
+      </w:pPr>
+      <w:r>
+        <w:rPr>
+          <w:rFonts w:ascii="Calibri" w:hAnsi="Calibri" w:cs="Calibri"/>
+          <w:color w:val="000000"/>
+          <w:sz w:val="28"/>
+          <w:szCs w:val="28"/>
+        </w:rPr>
+        <w:t> Add the following declaration at the top of .</w:t>
+      </w:r>
+      <w:proofErr w:type="spellStart"/>
+      <w:r>
+        <w:rPr>
+          <w:rFonts w:ascii="Calibri" w:hAnsi="Calibri" w:cs="Calibri"/>
+          <w:color w:val="000000"/>
+          <w:sz w:val="28"/>
+          <w:szCs w:val="28"/>
+        </w:rPr>
+        <w:t>js</w:t>
+      </w:r>
+      <w:proofErr w:type="spellEnd"/>
+      <w:r>
+        <w:rPr>
+          <w:rFonts w:ascii="Calibri" w:hAnsi="Calibri" w:cs="Calibri"/>
+          <w:color w:val="000000"/>
+          <w:sz w:val="28"/>
+          <w:szCs w:val="28"/>
+        </w:rPr>
+        <w:t xml:space="preserve"> files /********************************************************************************* * ITE5315 – Project * I declare that this assignment is my own work in accordance with Humber Academic Policy. * No part of this assignment has been copied manually or electronically from any other source * (including web sites) or distributed to other students. * * Name: ___________________ Student ID: </w:t>
       </w:r>
     </w:p>
     <w:p>
@@ -1720,7 +2421,7 @@
 </file>
 
 <file path=word/styles.xml><?xml version="1.0" encoding="utf-8"?>
-<w:styles xmlns:mc="http://schemas.openxmlformats.org/markup-compatibility/2006" xmlns:r="http://schemas.openxmlformats.org/officeDocument/2006/relationships" xmlns:w="http://schemas.openxmlformats.org/wordprocessingml/2006/main" xmlns:w14="http://schemas.microsoft.com/office/word/2010/wordml" xmlns:w15="http://schemas.microsoft.com/office/word/2012/wordml" mc:Ignorable="w14 w15">
+<w:styles xmlns:mc="http://schemas.openxmlformats.org/markup-compatibility/2006" xmlns:r="http://schemas.openxmlformats.org/officeDocument/2006/relationships" xmlns:w="http://schemas.openxmlformats.org/wordprocessingml/2006/main" xmlns:w14="http://schemas.microsoft.com/office/word/2010/wordml" xmlns:w15="http://schemas.microsoft.com/office/word/2012/wordml" xmlns:w16cex="http://schemas.microsoft.com/office/word/2018/wordml/cex" xmlns:w16cid="http://schemas.microsoft.com/office/word/2016/wordml/cid" xmlns:w16="http://schemas.microsoft.com/office/word/2018/wordml" xmlns:w16du="http://schemas.microsoft.com/office/word/2023/wordml/word16du" xmlns:w16sdtdh="http://schemas.microsoft.com/office/word/2020/wordml/sdtdatahash" xmlns:w16sdtfl="http://schemas.microsoft.com/office/word/2024/wordml/sdtformatlock" xmlns:w16se="http://schemas.microsoft.com/office/word/2015/wordml/symex" mc:Ignorable="w14 w15 w16se w16cid w16 w16cex w16sdtdh w16sdtfl w16du">
   <w:docDefaults>
     <w:rPrDefault>
       <w:rPr>
@@ -1736,7 +2437,7 @@
       </w:pPr>
     </w:pPrDefault>
   </w:docDefaults>
-  <w:latentStyles w:defLockedState="0" w:defUIPriority="99" w:defSemiHidden="0" w:defUnhideWhenUsed="0" w:defQFormat="0" w:count="371">
+  <w:latentStyles w:defLockedState="0" w:defUIPriority="99" w:defSemiHidden="0" w:defUnhideWhenUsed="0" w:defQFormat="0" w:count="376">
     <w:lsdException w:name="Normal" w:uiPriority="0" w:qFormat="1"/>
     <w:lsdException w:name="heading 1" w:uiPriority="9" w:qFormat="1"/>
     <w:lsdException w:name="heading 2" w:semiHidden="1" w:uiPriority="9" w:unhideWhenUsed="1" w:qFormat="1"/>
@@ -2108,6 +2809,11 @@
     <w:lsdException w:name="List Table 5 Dark Accent 6" w:uiPriority="50"/>
     <w:lsdException w:name="List Table 6 Colorful Accent 6" w:uiPriority="51"/>
     <w:lsdException w:name="List Table 7 Colorful Accent 6" w:uiPriority="52"/>
+    <w:lsdException w:name="Mention" w:semiHidden="1" w:unhideWhenUsed="1"/>
+    <w:lsdException w:name="Smart Hyperlink" w:semiHidden="1" w:unhideWhenUsed="1"/>
+    <w:lsdException w:name="Hashtag" w:semiHidden="1" w:unhideWhenUsed="1"/>
+    <w:lsdException w:name="Unresolved Mention" w:semiHidden="1" w:unhideWhenUsed="1"/>
+    <w:lsdException w:name="Smart Link" w:semiHidden="1" w:unhideWhenUsed="1"/>
   </w:latentStyles>
   <w:style w:type="paragraph" w:default="1" w:styleId="Normal">
     <w:name w:val="Normal"/>

</xml_diff>